<commit_message>
DigitShield and RGB LED Matrix test working
</commit_message>
<xml_diff>
--- a/BlinkingSmileyDotMatrix/BlinkingSmileyDotMatrix.docx
+++ b/BlinkingSmileyDotMatrix/BlinkingSmileyDotMatrix.docx
@@ -22,11 +22,78 @@
     <w:p>
       <w:pPr>
         <w:pStyle w:val="NoSpacing"/>
-        <w:rPr>
-          <w:sz w:val="24"/>
-          <w:szCs w:val="24"/>
-        </w:rPr>
       </w:pPr>
+    </w:p>
+    <w:p>
+      <w:pPr>
+        <w:pStyle w:val="NoSpacing"/>
+      </w:pPr>
+      <w:r>
+        <w:t>Dot matrix:</w:t>
+      </w:r>
+    </w:p>
+    <w:p>
+      <w:pPr>
+        <w:pStyle w:val="NoSpacing"/>
+      </w:pPr>
+      <w:hyperlink r:id="rId4" w:history="1">
+        <w:r>
+          <w:rPr>
+            <w:rStyle w:val="Hyperlink"/>
+          </w:rPr>
+          <w:t>https://www.instructables.com/88-Rainbow-Matrix-Pattern-Display/</w:t>
+        </w:r>
+        <w:r>
+          <w:rPr>
+            <w:rStyle w:val="Hyperlink"/>
+          </w:rPr>
+          <w:t>ctables</w:t>
+        </w:r>
+      </w:hyperlink>
+    </w:p>
+    <w:p>
+      <w:pPr>
+        <w:pStyle w:val="NoSpacing"/>
+      </w:pPr>
+    </w:p>
+    <w:p>
+      <w:pPr>
+        <w:pStyle w:val="NoSpacing"/>
+      </w:pPr>
+      <w:proofErr w:type="spellStart"/>
+      <w:r>
+        <w:t>DigitShield</w:t>
+      </w:r>
+      <w:proofErr w:type="spellEnd"/>
+    </w:p>
+    <w:p>
+      <w:pPr>
+        <w:pStyle w:val="NoSpacing"/>
+      </w:pPr>
+      <w:hyperlink r:id="rId5" w:history="1">
+        <w:r>
+          <w:rPr>
+            <w:rStyle w:val="Hyperlink"/>
+          </w:rPr>
+          <w:t>https://nootropicdesign.com/digit-shield/</w:t>
+        </w:r>
+      </w:hyperlink>
+    </w:p>
+    <w:p>
+      <w:pPr>
+        <w:pStyle w:val="NoSpacing"/>
+      </w:pPr>
+      <w:hyperlink r:id="rId6" w:history="1">
+        <w:r>
+          <w:rPr>
+            <w:rStyle w:val="Hyperlink"/>
+          </w:rPr>
+          <w:t>https://github.com/nootropicdesign/digit-shield</w:t>
+        </w:r>
+      </w:hyperlink>
+      <w:r>
+        <w:t xml:space="preserve"> - made this a git submodule.</w:t>
+      </w:r>
     </w:p>
     <w:sectPr>
       <w:pgSz w:w="11906" w:h="16838"/>
@@ -475,6 +542,29 @@
       <w:spacing w:after="0" w:line="240" w:lineRule="auto"/>
     </w:pPr>
   </w:style>
+  <w:style w:type="character" w:styleId="Hyperlink">
+    <w:name w:val="Hyperlink"/>
+    <w:basedOn w:val="DefaultParagraphFont"/>
+    <w:uiPriority w:val="99"/>
+    <w:unhideWhenUsed/>
+    <w:rsid w:val="00003C90"/>
+    <w:rPr>
+      <w:color w:val="0000FF"/>
+      <w:u w:val="single"/>
+    </w:rPr>
+  </w:style>
+  <w:style w:type="character" w:styleId="UnresolvedMention">
+    <w:name w:val="Unresolved Mention"/>
+    <w:basedOn w:val="DefaultParagraphFont"/>
+    <w:uiPriority w:val="99"/>
+    <w:semiHidden/>
+    <w:unhideWhenUsed/>
+    <w:rsid w:val="008B38D0"/>
+    <w:rPr>
+      <w:color w:val="605E5C"/>
+      <w:shd w:val="clear" w:color="auto" w:fill="E1DFDD"/>
+    </w:rPr>
+  </w:style>
 </w:styles>
 </file>
 

</xml_diff>